<commit_message>
quick proofing Kathisma 1-2
</commit_message>
<xml_diff>
--- a/Euchologion/Euchologion-Ottawa.docx
+++ b/Euchologion/Euchologion-Ottawa.docx
@@ -1780,7 +1780,7 @@
         <w:tblLook w:val="04A0" w:firstRow="1" w:lastRow="0" w:firstColumn="1" w:lastColumn="0" w:noHBand="0" w:noVBand="1"/>
       </w:tblPr>
       <w:tblGrid>
-        <w:gridCol w:w="3623"/>
+        <w:gridCol w:w="5778"/>
       </w:tblGrid>
       <w:tr>
         <w:trPr>
@@ -1788,11 +1788,11 @@
         </w:trPr>
         <w:tc>
           <w:tcPr>
-            <w:tcW w:w="3623" w:type="dxa"/>
+            <w:tcW w:w="5778" w:type="dxa"/>
           </w:tcPr>
           <w:p>
             <w:pPr>
-              <w:pStyle w:val="BodyNoIndent"/>
+              <w:pStyle w:val="Body"/>
             </w:pPr>
             <w:r>
               <w:t>O King of peace,</w:t>
@@ -1800,7 +1800,7 @@
           </w:p>
           <w:p>
             <w:pPr>
-              <w:pStyle w:val="BodyNoIndent"/>
+              <w:pStyle w:val="Body"/>
             </w:pPr>
             <w:r>
               <w:t>grant us Your peace,</w:t>
@@ -1808,7 +1808,7 @@
           </w:p>
           <w:p>
             <w:pPr>
-              <w:pStyle w:val="BodyNoIndent"/>
+              <w:pStyle w:val="Body"/>
             </w:pPr>
             <w:r>
               <w:t>establish for us Your peace,</w:t>
@@ -1816,7 +1816,7 @@
           </w:p>
           <w:p>
             <w:pPr>
-              <w:pStyle w:val="BodyNoIndent"/>
+              <w:pStyle w:val="Body"/>
             </w:pPr>
             <w:r>
               <w:t>and forgive us our sins.</w:t>
@@ -1830,11 +1830,11 @@
         </w:trPr>
         <w:tc>
           <w:tcPr>
-            <w:tcW w:w="3623" w:type="dxa"/>
+            <w:tcW w:w="5778" w:type="dxa"/>
           </w:tcPr>
           <w:p>
             <w:pPr>
-              <w:pStyle w:val="BodyNoIndent"/>
+              <w:pStyle w:val="Body"/>
             </w:pPr>
             <w:r>
               <w:t>Disperse the enemies</w:t>
@@ -1842,7 +1842,7 @@
           </w:p>
           <w:p>
             <w:pPr>
-              <w:pStyle w:val="BodyNoIndent"/>
+              <w:pStyle w:val="Body"/>
             </w:pPr>
             <w:r>
               <w:t>of the Church,</w:t>
@@ -1850,7 +1850,7 @@
           </w:p>
           <w:p>
             <w:pPr>
-              <w:pStyle w:val="BodyNoIndent"/>
+              <w:pStyle w:val="Body"/>
             </w:pPr>
             <w:r>
               <w:t>and fortify her,</w:t>
@@ -1858,7 +1858,7 @@
           </w:p>
           <w:p>
             <w:pPr>
-              <w:pStyle w:val="BodyNoIndent"/>
+              <w:pStyle w:val="Body"/>
             </w:pPr>
             <w:r>
               <w:t>that she may not be shaken forever.</w:t>
@@ -1872,11 +1872,11 @@
         </w:trPr>
         <w:tc>
           <w:tcPr>
-            <w:tcW w:w="3623" w:type="dxa"/>
+            <w:tcW w:w="5778" w:type="dxa"/>
           </w:tcPr>
           <w:p>
             <w:pPr>
-              <w:pStyle w:val="BodyNoIndent"/>
+              <w:pStyle w:val="Body"/>
             </w:pPr>
             <w:r>
               <w:t>Immanual our God</w:t>
@@ -1884,7 +1884,7 @@
           </w:p>
           <w:p>
             <w:pPr>
-              <w:pStyle w:val="BodyNoIndent"/>
+              <w:pStyle w:val="Body"/>
             </w:pPr>
             <w:r>
               <w:t>is now in our midst</w:t>
@@ -1892,7 +1892,7 @@
           </w:p>
           <w:p>
             <w:pPr>
-              <w:pStyle w:val="BodyNoIndent"/>
+              <w:pStyle w:val="Body"/>
             </w:pPr>
             <w:r>
               <w:t>in the glory of His Father</w:t>
@@ -1900,7 +1900,7 @@
           </w:p>
           <w:p>
             <w:pPr>
-              <w:pStyle w:val="BodyNoIndent"/>
+              <w:pStyle w:val="Body"/>
             </w:pPr>
             <w:r>
               <w:t>and the Holy Spirit</w:t>
@@ -1914,11 +1914,11 @@
         </w:trPr>
         <w:tc>
           <w:tcPr>
-            <w:tcW w:w="3623" w:type="dxa"/>
+            <w:tcW w:w="5778" w:type="dxa"/>
           </w:tcPr>
           <w:p>
             <w:pPr>
-              <w:pStyle w:val="BodyNoIndent"/>
+              <w:pStyle w:val="Body"/>
             </w:pPr>
             <w:r>
               <w:t>May he bless us all,</w:t>
@@ -1926,7 +1926,7 @@
           </w:p>
           <w:p>
             <w:pPr>
-              <w:pStyle w:val="BodyNoIndent"/>
+              <w:pStyle w:val="Body"/>
             </w:pPr>
             <w:r>
               <w:t>and purify our hearts,</w:t>
@@ -1934,7 +1934,7 @@
           </w:p>
           <w:p>
             <w:pPr>
-              <w:pStyle w:val="BodyNoIndent"/>
+              <w:pStyle w:val="Body"/>
             </w:pPr>
             <w:r>
               <w:t>and heal the sicknesses</w:t>
@@ -1942,7 +1942,7 @@
           </w:p>
           <w:p>
             <w:pPr>
-              <w:pStyle w:val="BodyNoIndent"/>
+              <w:pStyle w:val="Body"/>
             </w:pPr>
             <w:r>
               <w:t>of our souls and our bodies.</w:t>
@@ -1956,11 +1956,11 @@
         </w:trPr>
         <w:tc>
           <w:tcPr>
-            <w:tcW w:w="3623" w:type="dxa"/>
+            <w:tcW w:w="5778" w:type="dxa"/>
           </w:tcPr>
           <w:p>
             <w:pPr>
-              <w:pStyle w:val="BodyNoIndent"/>
+              <w:pStyle w:val="Body"/>
             </w:pPr>
             <w:r>
               <w:lastRenderedPageBreak/>
@@ -1969,7 +1969,7 @@
           </w:p>
           <w:p>
             <w:pPr>
-              <w:pStyle w:val="BodyNoIndent"/>
+              <w:pStyle w:val="Body"/>
             </w:pPr>
             <w:r>
               <w:t>with Your good Father</w:t>
@@ -1977,7 +1977,7 @@
           </w:p>
           <w:p>
             <w:pPr>
-              <w:pStyle w:val="BodyNoIndent"/>
+              <w:pStyle w:val="Body"/>
             </w:pPr>
             <w:r>
               <w:t>and the Holy Spirit</w:t>
@@ -1985,7 +1985,7 @@
           </w:p>
           <w:p>
             <w:pPr>
-              <w:pStyle w:val="BodyNoIndent"/>
+              <w:pStyle w:val="Body"/>
             </w:pPr>
             <w:r>
               <w:t>for you [have come] and saved us.</w:t>
@@ -60880,13 +60880,8 @@
       <w:r>
         <w:t xml:space="preserve"> is equivalent to the Coptic </w:t>
       </w:r>
-      <w:proofErr w:type="spellStart"/>
-      <w:r>
-        <w:t>Paopi</w:t>
-      </w:r>
-      <w:proofErr w:type="spellEnd"/>
-      <w:r>
-        <w:t xml:space="preserve"> 9</w:t>
+      <w:r>
+        <w:t>Paopi 9</w:t>
       </w:r>
       <w:r>
         <w:rPr>
@@ -61138,13 +61133,8 @@
       <w:r>
         <w:t xml:space="preserve"> is equivalent to the Coptic </w:t>
       </w:r>
-      <w:proofErr w:type="spellStart"/>
-      <w:r>
-        <w:t>Paopi</w:t>
-      </w:r>
-      <w:proofErr w:type="spellEnd"/>
-      <w:r>
-        <w:t xml:space="preserve"> 9</w:t>
+      <w:r>
+        <w:t>Paopi 9</w:t>
       </w:r>
       <w:r>
         <w:rPr>
@@ -61252,13 +61242,8 @@
       <w:r>
         <w:t xml:space="preserve"> John, Bishop of </w:t>
       </w:r>
-      <w:proofErr w:type="spellStart"/>
-      <w:r>
-        <w:t>Bostra</w:t>
-      </w:r>
-      <w:proofErr w:type="spellEnd"/>
-      <w:r>
-        <w:t>, in Syria (6</w:t>
+      <w:r>
+        <w:t>Bostra, in Syria (6</w:t>
       </w:r>
       <w:r>
         <w:rPr>
@@ -61394,13 +61379,8 @@
       <w:r>
         <w:t xml:space="preserve"> is equivalent to the Coptic </w:t>
       </w:r>
-      <w:proofErr w:type="spellStart"/>
-      <w:r>
-        <w:t>Paopi</w:t>
-      </w:r>
-      <w:proofErr w:type="spellEnd"/>
-      <w:r>
-        <w:t xml:space="preserve"> 9</w:t>
+      <w:r>
+        <w:t>Paopi 9</w:t>
       </w:r>
       <w:r>
         <w:rPr>
@@ -61623,13 +61603,8 @@
       <w:r>
         <w:t xml:space="preserve"> The Coptic monk of </w:t>
       </w:r>
-      <w:proofErr w:type="spellStart"/>
-      <w:r>
-        <w:t>Koiahk</w:t>
-      </w:r>
-      <w:proofErr w:type="spellEnd"/>
-      <w:r>
-        <w:t>. Which is almost identical to the month of December. Except, on the old calendar. And starting a couple days earlier because Coptic months are all 30 days. Basically, the four weeks before Christmas, making sure there are at least 4 Sundays.</w:t>
+      <w:r>
+        <w:t>Koiahk. Which is almost identical to the month of December. Except, on the old calendar. And starting a couple days earlier because Coptic months are all 30 days. Basically, the four weeks before Christmas, making sure there are at least 4 Sundays.</w:t>
       </w:r>
     </w:p>
   </w:footnote>

</xml_diff>